<commit_message>
labels for stimuli added
</commit_message>
<xml_diff>
--- a/experiments/1 Stimuli/2 written stimuli/critical items/written stimuli, with emphasis/written stimuli with emphasis, functional fragment.docx
+++ b/experiments/1 Stimuli/2 written stimuli/critical items/written stimuli, with emphasis/written stimuli with emphasis, functional fragment.docx
@@ -67,7 +67,34 @@
           <w:szCs w:val="24"/>
           <w:lang w:val="de-DE"/>
         </w:rPr>
-        <w:t>ab 18 Uhr im KINO gearbeitet.</w:t>
+        <w:t>AB</w:t>
+      </w:r>
+      <w:r>
+        <w:rPr>
+          <w:rFonts w:ascii="Arial" w:hAnsi="Arial" w:cs="Arial"/>
+          <w:sz w:val="24"/>
+          <w:szCs w:val="24"/>
+          <w:lang w:val="de-DE"/>
+        </w:rPr>
+        <w:t xml:space="preserve"> 18 Uhr im </w:t>
+      </w:r>
+      <w:r>
+        <w:rPr>
+          <w:rFonts w:ascii="Arial" w:hAnsi="Arial" w:cs="Arial"/>
+          <w:sz w:val="24"/>
+          <w:szCs w:val="24"/>
+          <w:lang w:val="de-DE"/>
+        </w:rPr>
+        <w:t>Kino</w:t>
+      </w:r>
+      <w:r>
+        <w:rPr>
+          <w:rFonts w:ascii="Arial" w:hAnsi="Arial" w:cs="Arial"/>
+          <w:sz w:val="24"/>
+          <w:szCs w:val="24"/>
+          <w:lang w:val="de-DE"/>
+        </w:rPr>
+        <w:t xml:space="preserve"> gearbeitet.</w:t>
       </w:r>
     </w:p>
     <w:p>
@@ -142,7 +169,34 @@
           <w:szCs w:val="24"/>
           <w:lang w:val="de-DE"/>
         </w:rPr>
-        <w:t>bis August MIETE gezahlt.</w:t>
+        <w:t>BIS</w:t>
+      </w:r>
+      <w:r>
+        <w:rPr>
+          <w:rFonts w:ascii="Arial" w:hAnsi="Arial" w:cs="Arial"/>
+          <w:sz w:val="24"/>
+          <w:szCs w:val="24"/>
+          <w:lang w:val="de-DE"/>
+        </w:rPr>
+        <w:t xml:space="preserve"> August </w:t>
+      </w:r>
+      <w:r>
+        <w:rPr>
+          <w:rFonts w:ascii="Arial" w:hAnsi="Arial" w:cs="Arial"/>
+          <w:sz w:val="24"/>
+          <w:szCs w:val="24"/>
+          <w:lang w:val="de-DE"/>
+        </w:rPr>
+        <w:t>Miete</w:t>
+      </w:r>
+      <w:r>
+        <w:rPr>
+          <w:rFonts w:ascii="Arial" w:hAnsi="Arial" w:cs="Arial"/>
+          <w:sz w:val="24"/>
+          <w:szCs w:val="24"/>
+          <w:lang w:val="de-DE"/>
+        </w:rPr>
+        <w:t xml:space="preserve"> gezahlt.</w:t>
       </w:r>
     </w:p>
     <w:p>

</xml_diff>